<commit_message>
Progress on LD1 from laptop
</commit_message>
<xml_diff>
--- a/LD/LD1/LD1_Ruslans_Babajans.docx
+++ b/LD/LD1/LD1_Ruslans_Babajans.docx
@@ -677,6 +677,7 @@
     <w:p>
       <w:pPr>
         <w:pStyle w:val="ListParagraph"/>
+        <w:ind w:left="0"/>
         <w:jc w:val="both"/>
         <w:rPr>
           <w:rFonts w:ascii="Times New Roman" w:hAnsi="Times New Roman" w:cs="Times New Roman"/>
@@ -711,11 +712,86 @@
             <v:path o:extrusionok="f" gradientshapeok="t" o:connecttype="rect"/>
             <o:lock v:ext="edit" aspectratio="t"/>
           </v:shapetype>
-          <v:shape id="_x0000_i1029" type="#_x0000_t75" style="width:335.25pt;height:164.25pt" o:ole="">
+          <v:shape id="_x0000_i1025" type="#_x0000_t75" style="width:335.4pt;height:164.4pt" o:ole="">
             <v:imagedata r:id="rId7" o:title=""/>
           </v:shape>
-          <o:OLEObject Type="Embed" ProgID="Equation.DSMT4" ShapeID="_x0000_i1029" DrawAspect="Content" ObjectID="_1676233407" r:id="rId8"/>
+          <o:OLEObject Type="Embed" ProgID="Equation.DSMT4" ShapeID="_x0000_i1025" DrawAspect="Content" ObjectID="_1676239464" r:id="rId8"/>
         </w:object>
+      </w:r>
+    </w:p>
+    <w:p>
+      <w:pPr>
+        <w:pStyle w:val="ListParagraph"/>
+        <w:ind w:left="0"/>
+        <w:jc w:val="both"/>
+        <w:rPr>
+          <w:rFonts w:ascii="Times New Roman" w:hAnsi="Times New Roman" w:cs="Times New Roman"/>
+          <w:sz w:val="24"/>
+          <w:szCs w:val="24"/>
+        </w:rPr>
+      </w:pPr>
+    </w:p>
+    <w:p>
+      <w:pPr>
+        <w:pStyle w:val="ListParagraph"/>
+        <w:ind w:left="0"/>
+        <w:jc w:val="both"/>
+        <w:rPr>
+          <w:rFonts w:ascii="Times New Roman" w:hAnsi="Times New Roman" w:cs="Times New Roman"/>
+          <w:sz w:val="24"/>
+          <w:szCs w:val="24"/>
+        </w:rPr>
+      </w:pPr>
+      <w:r>
+        <w:rPr>
+          <w:rFonts w:ascii="Times New Roman" w:hAnsi="Times New Roman" w:cs="Times New Roman"/>
+          <w:sz w:val="24"/>
+          <w:szCs w:val="24"/>
+        </w:rPr>
+        <w:t>Example:</w:t>
+      </w:r>
+    </w:p>
+    <w:p>
+      <w:pPr>
+        <w:pStyle w:val="ListParagraph"/>
+        <w:ind w:left="0"/>
+        <w:jc w:val="both"/>
+        <w:rPr>
+          <w:rFonts w:ascii="Times New Roman" w:hAnsi="Times New Roman" w:cs="Times New Roman"/>
+          <w:sz w:val="24"/>
+          <w:szCs w:val="24"/>
+        </w:rPr>
+      </w:pPr>
+    </w:p>
+    <w:p>
+      <w:pPr>
+        <w:pStyle w:val="ListParagraph"/>
+        <w:ind w:left="0"/>
+        <w:jc w:val="both"/>
+        <w:rPr>
+          <w:rFonts w:ascii="Times New Roman" w:hAnsi="Times New Roman" w:cs="Times New Roman"/>
+          <w:sz w:val="24"/>
+          <w:szCs w:val="24"/>
+        </w:rPr>
+      </w:pPr>
+      <w:r>
+        <w:rPr>
+          <w:position w:val="-66"/>
+        </w:rPr>
+        <w:object w:dxaOrig="1160" w:dyaOrig="1440" w14:anchorId="4CB30641">
+          <v:shape id="_x0000_i1067" type="#_x0000_t75" style="width:58.2pt;height:1in" o:ole="">
+            <v:imagedata r:id="rId9" o:title=""/>
+          </v:shape>
+          <o:OLEObject Type="Embed" ProgID="Equation.DSMT4" ShapeID="_x0000_i1067" DrawAspect="Content" ObjectID="_1676239465" r:id="rId10"/>
+        </w:object>
+      </w:r>
+      <w:r>
+        <w:rPr>
+          <w:rFonts w:ascii="Times New Roman" w:hAnsi="Times New Roman" w:cs="Times New Roman"/>
+          <w:sz w:val="24"/>
+          <w:szCs w:val="24"/>
+        </w:rPr>
+        <w:t xml:space="preserve"> </w:t>
       </w:r>
     </w:p>
     <w:p>
@@ -728,6 +804,841 @@
           <w:szCs w:val="24"/>
         </w:rPr>
       </w:pPr>
+    </w:p>
+    <w:p>
+      <w:pPr>
+        <w:pStyle w:val="ListParagraph"/>
+        <w:ind w:left="0"/>
+        <w:jc w:val="both"/>
+        <w:rPr>
+          <w:rFonts w:ascii="Times New Roman" w:hAnsi="Times New Roman" w:cs="Times New Roman"/>
+          <w:sz w:val="24"/>
+          <w:szCs w:val="24"/>
+        </w:rPr>
+      </w:pPr>
+      <w:r>
+        <w:rPr>
+          <w:rFonts w:ascii="Times New Roman" w:hAnsi="Times New Roman" w:cs="Times New Roman"/>
+          <w:noProof/>
+          <w:sz w:val="24"/>
+          <w:szCs w:val="24"/>
+        </w:rPr>
+        <w:drawing>
+          <wp:inline distT="0" distB="0" distL="0" distR="0" wp14:anchorId="6AE33DF7" wp14:editId="445DDAA2">
+            <wp:extent cx="5923884" cy="972000"/>
+            <wp:effectExtent l="0" t="0" r="1270" b="0"/>
+            <wp:docPr id="1" name="Picture 1"/>
+            <wp:cNvGraphicFramePr>
+              <a:graphicFrameLocks xmlns:a="http://schemas.openxmlformats.org/drawingml/2006/main" noChangeAspect="1"/>
+            </wp:cNvGraphicFramePr>
+            <a:graphic xmlns:a="http://schemas.openxmlformats.org/drawingml/2006/main">
+              <a:graphicData uri="http://schemas.openxmlformats.org/drawingml/2006/picture">
+                <pic:pic xmlns:pic="http://schemas.openxmlformats.org/drawingml/2006/picture">
+                  <pic:nvPicPr>
+                    <pic:cNvPr id="0" name="Picture 3"/>
+                    <pic:cNvPicPr>
+                      <a:picLocks noChangeAspect="1" noChangeArrowheads="1"/>
+                    </pic:cNvPicPr>
+                  </pic:nvPicPr>
+                  <pic:blipFill>
+                    <a:blip r:embed="rId11" cstate="print">
+                      <a:extLst>
+                        <a:ext uri="{28A0092B-C50C-407E-A947-70E740481C1C}">
+                          <a14:useLocalDpi xmlns:a14="http://schemas.microsoft.com/office/drawing/2010/main" val="0"/>
+                        </a:ext>
+                      </a:extLst>
+                    </a:blip>
+                    <a:srcRect/>
+                    <a:stretch>
+                      <a:fillRect/>
+                    </a:stretch>
+                  </pic:blipFill>
+                  <pic:spPr bwMode="auto">
+                    <a:xfrm>
+                      <a:off x="0" y="0"/>
+                      <a:ext cx="5923884" cy="972000"/>
+                    </a:xfrm>
+                    <a:prstGeom prst="rect">
+                      <a:avLst/>
+                    </a:prstGeom>
+                    <a:noFill/>
+                    <a:ln>
+                      <a:noFill/>
+                    </a:ln>
+                  </pic:spPr>
+                </pic:pic>
+              </a:graphicData>
+            </a:graphic>
+          </wp:inline>
+        </w:drawing>
+      </w:r>
+    </w:p>
+    <w:p>
+      <w:pPr>
+        <w:pStyle w:val="ListParagraph"/>
+        <w:ind w:left="0"/>
+        <w:jc w:val="both"/>
+        <w:rPr>
+          <w:rFonts w:ascii="Times New Roman" w:hAnsi="Times New Roman" w:cs="Times New Roman"/>
+          <w:sz w:val="24"/>
+          <w:szCs w:val="24"/>
+        </w:rPr>
+      </w:pPr>
+      <w:r>
+        <w:rPr>
+          <w:rFonts w:ascii="Times New Roman" w:hAnsi="Times New Roman" w:cs="Times New Roman"/>
+          <w:noProof/>
+          <w:sz w:val="24"/>
+          <w:szCs w:val="24"/>
+        </w:rPr>
+        <w:drawing>
+          <wp:inline distT="0" distB="0" distL="0" distR="0" wp14:anchorId="35F35A82" wp14:editId="09256486">
+            <wp:extent cx="5947981" cy="972000"/>
+            <wp:effectExtent l="0" t="0" r="0" b="0"/>
+            <wp:docPr id="2" name="Picture 2"/>
+            <wp:cNvGraphicFramePr>
+              <a:graphicFrameLocks xmlns:a="http://schemas.openxmlformats.org/drawingml/2006/main" noChangeAspect="1"/>
+            </wp:cNvGraphicFramePr>
+            <a:graphic xmlns:a="http://schemas.openxmlformats.org/drawingml/2006/main">
+              <a:graphicData uri="http://schemas.openxmlformats.org/drawingml/2006/picture">
+                <pic:pic xmlns:pic="http://schemas.openxmlformats.org/drawingml/2006/picture">
+                  <pic:nvPicPr>
+                    <pic:cNvPr id="0" name="Picture 4"/>
+                    <pic:cNvPicPr>
+                      <a:picLocks noChangeAspect="1" noChangeArrowheads="1"/>
+                    </pic:cNvPicPr>
+                  </pic:nvPicPr>
+                  <pic:blipFill>
+                    <a:blip r:embed="rId12" cstate="print">
+                      <a:extLst>
+                        <a:ext uri="{28A0092B-C50C-407E-A947-70E740481C1C}">
+                          <a14:useLocalDpi xmlns:a14="http://schemas.microsoft.com/office/drawing/2010/main" val="0"/>
+                        </a:ext>
+                      </a:extLst>
+                    </a:blip>
+                    <a:srcRect/>
+                    <a:stretch>
+                      <a:fillRect/>
+                    </a:stretch>
+                  </pic:blipFill>
+                  <pic:spPr bwMode="auto">
+                    <a:xfrm>
+                      <a:off x="0" y="0"/>
+                      <a:ext cx="5947981" cy="972000"/>
+                    </a:xfrm>
+                    <a:prstGeom prst="rect">
+                      <a:avLst/>
+                    </a:prstGeom>
+                    <a:noFill/>
+                    <a:ln>
+                      <a:noFill/>
+                    </a:ln>
+                  </pic:spPr>
+                </pic:pic>
+              </a:graphicData>
+            </a:graphic>
+          </wp:inline>
+        </w:drawing>
+      </w:r>
+    </w:p>
+    <w:p>
+      <w:pPr>
+        <w:pStyle w:val="ListParagraph"/>
+        <w:ind w:left="0"/>
+        <w:jc w:val="both"/>
+        <w:rPr>
+          <w:rFonts w:ascii="Times New Roman" w:hAnsi="Times New Roman" w:cs="Times New Roman"/>
+          <w:sz w:val="24"/>
+          <w:szCs w:val="24"/>
+        </w:rPr>
+      </w:pPr>
+      <w:r>
+        <w:rPr>
+          <w:rFonts w:ascii="Times New Roman" w:hAnsi="Times New Roman" w:cs="Times New Roman"/>
+          <w:noProof/>
+          <w:sz w:val="24"/>
+          <w:szCs w:val="24"/>
+        </w:rPr>
+        <w:drawing>
+          <wp:inline distT="0" distB="0" distL="0" distR="0" wp14:anchorId="50E45547" wp14:editId="758847BC">
+            <wp:extent cx="5860569" cy="972000"/>
+            <wp:effectExtent l="0" t="0" r="0" b="0"/>
+            <wp:docPr id="3" name="Picture 3"/>
+            <wp:cNvGraphicFramePr>
+              <a:graphicFrameLocks xmlns:a="http://schemas.openxmlformats.org/drawingml/2006/main" noChangeAspect="1"/>
+            </wp:cNvGraphicFramePr>
+            <a:graphic xmlns:a="http://schemas.openxmlformats.org/drawingml/2006/main">
+              <a:graphicData uri="http://schemas.openxmlformats.org/drawingml/2006/picture">
+                <pic:pic xmlns:pic="http://schemas.openxmlformats.org/drawingml/2006/picture">
+                  <pic:nvPicPr>
+                    <pic:cNvPr id="0" name="Picture 5"/>
+                    <pic:cNvPicPr>
+                      <a:picLocks noChangeAspect="1" noChangeArrowheads="1"/>
+                    </pic:cNvPicPr>
+                  </pic:nvPicPr>
+                  <pic:blipFill>
+                    <a:blip r:embed="rId13" cstate="print">
+                      <a:extLst>
+                        <a:ext uri="{28A0092B-C50C-407E-A947-70E740481C1C}">
+                          <a14:useLocalDpi xmlns:a14="http://schemas.microsoft.com/office/drawing/2010/main" val="0"/>
+                        </a:ext>
+                      </a:extLst>
+                    </a:blip>
+                    <a:srcRect/>
+                    <a:stretch>
+                      <a:fillRect/>
+                    </a:stretch>
+                  </pic:blipFill>
+                  <pic:spPr bwMode="auto">
+                    <a:xfrm>
+                      <a:off x="0" y="0"/>
+                      <a:ext cx="5860569" cy="972000"/>
+                    </a:xfrm>
+                    <a:prstGeom prst="rect">
+                      <a:avLst/>
+                    </a:prstGeom>
+                    <a:noFill/>
+                    <a:ln>
+                      <a:noFill/>
+                    </a:ln>
+                  </pic:spPr>
+                </pic:pic>
+              </a:graphicData>
+            </a:graphic>
+          </wp:inline>
+        </w:drawing>
+      </w:r>
+    </w:p>
+    <w:p>
+      <w:pPr>
+        <w:pStyle w:val="ListParagraph"/>
+        <w:ind w:left="0"/>
+        <w:jc w:val="center"/>
+        <w:rPr>
+          <w:rFonts w:ascii="Times New Roman" w:hAnsi="Times New Roman" w:cs="Times New Roman"/>
+          <w:sz w:val="24"/>
+          <w:szCs w:val="24"/>
+        </w:rPr>
+      </w:pPr>
+      <w:r>
+        <w:rPr>
+          <w:rFonts w:ascii="Times New Roman" w:hAnsi="Times New Roman" w:cs="Times New Roman"/>
+          <w:sz w:val="24"/>
+          <w:szCs w:val="24"/>
+        </w:rPr>
+        <w:t>Fig. 1. Modulating signal (top), Carrier signal (middle), AM modulated signal (bottom)</w:t>
+      </w:r>
+    </w:p>
+    <w:p>
+      <w:pPr>
+        <w:jc w:val="both"/>
+        <w:rPr>
+          <w:rFonts w:ascii="Times New Roman" w:hAnsi="Times New Roman" w:cs="Times New Roman"/>
+          <w:sz w:val="24"/>
+          <w:szCs w:val="24"/>
+        </w:rPr>
+      </w:pPr>
+    </w:p>
+    <w:p>
+      <w:pPr>
+        <w:jc w:val="both"/>
+        <w:rPr>
+          <w:rFonts w:ascii="Times New Roman" w:hAnsi="Times New Roman" w:cs="Times New Roman"/>
+          <w:sz w:val="24"/>
+          <w:szCs w:val="24"/>
+        </w:rPr>
+      </w:pPr>
+      <w:r>
+        <w:rPr>
+          <w:rFonts w:ascii="Times New Roman" w:hAnsi="Times New Roman" w:cs="Times New Roman"/>
+          <w:noProof/>
+          <w:sz w:val="24"/>
+          <w:szCs w:val="24"/>
+        </w:rPr>
+        <w:lastRenderedPageBreak/>
+        <mc:AlternateContent>
+          <mc:Choice Requires="wpc">
+            <w:drawing>
+              <wp:inline distT="0" distB="0" distL="0" distR="0" wp14:anchorId="227512A0" wp14:editId="4CEBAE89">
+                <wp:extent cx="5731510" cy="3233138"/>
+                <wp:effectExtent l="0" t="0" r="2540" b="5715"/>
+                <wp:docPr id="5" name="Canvas 5"/>
+                <wp:cNvGraphicFramePr>
+                  <a:graphicFrameLocks xmlns:a="http://schemas.openxmlformats.org/drawingml/2006/main" noChangeAspect="1"/>
+                </wp:cNvGraphicFramePr>
+                <a:graphic xmlns:a="http://schemas.openxmlformats.org/drawingml/2006/main">
+                  <a:graphicData uri="http://schemas.microsoft.com/office/word/2010/wordprocessingCanvas">
+                    <wpc:wpc>
+                      <wpc:bg>
+                        <a:solidFill>
+                          <a:prstClr val="white"/>
+                        </a:solidFill>
+                      </wpc:bg>
+                      <wpc:whole/>
+                      <pic:pic xmlns:pic="http://schemas.openxmlformats.org/drawingml/2006/picture">
+                        <pic:nvPicPr>
+                          <pic:cNvPr id="17" name="Picture 17"/>
+                          <pic:cNvPicPr>
+                            <a:picLocks noChangeAspect="1"/>
+                          </pic:cNvPicPr>
+                        </pic:nvPicPr>
+                        <pic:blipFill>
+                          <a:blip r:embed="rId14"/>
+                          <a:stretch>
+                            <a:fillRect/>
+                          </a:stretch>
+                        </pic:blipFill>
+                        <pic:spPr>
+                          <a:xfrm>
+                            <a:off x="0" y="0"/>
+                            <a:ext cx="5731510" cy="3036489"/>
+                          </a:xfrm>
+                          <a:prstGeom prst="rect">
+                            <a:avLst/>
+                          </a:prstGeom>
+                        </pic:spPr>
+                      </pic:pic>
+                      <wps:wsp>
+                        <wps:cNvPr id="9" name="Text Box 9"/>
+                        <wps:cNvSpPr txBox="1"/>
+                        <wps:spPr>
+                          <a:xfrm>
+                            <a:off x="4069080" y="1539240"/>
+                            <a:ext cx="967740" cy="670560"/>
+                          </a:xfrm>
+                          <a:prstGeom prst="rect">
+                            <a:avLst/>
+                          </a:prstGeom>
+                          <a:noFill/>
+                          <a:ln w="6350">
+                            <a:noFill/>
+                          </a:ln>
+                        </wps:spPr>
+                        <wps:txbx>
+                          <w:txbxContent>
+                            <w:bookmarkStart w:id="0" w:name="MTBlankEqn"/>
+                            <w:p>
+                              <w:r>
+                                <w:rPr>
+                                  <w:position w:val="-24"/>
+                                </w:rPr>
+                                <w:object w:dxaOrig="660" w:dyaOrig="620" w14:anchorId="5E9656FD">
+                                  <v:shape id="_x0000_i1105" type="#_x0000_t75" style="width:33pt;height:31.2pt" o:ole="">
+                                    <v:imagedata r:id="rId15" o:title=""/>
+                                  </v:shape>
+                                  <o:OLEObject Type="Embed" ProgID="Equation.DSMT4" ShapeID="_x0000_i1105" DrawAspect="Content" ObjectID="_1676239468" r:id="rId16"/>
+                                </w:object>
+                              </w:r>
+                              <w:bookmarkEnd w:id="0"/>
+                            </w:p>
+                          </w:txbxContent>
+                        </wps:txbx>
+                        <wps:bodyPr rot="0" spcFirstLastPara="0" vertOverflow="overflow" horzOverflow="overflow" vert="horz" wrap="square" lIns="91440" tIns="45720" rIns="91440" bIns="45720" numCol="1" spcCol="0" rtlCol="0" fromWordArt="0" anchor="t" anchorCtr="0" forceAA="0" compatLnSpc="1">
+                          <a:prstTxWarp prst="textNoShape">
+                            <a:avLst/>
+                          </a:prstTxWarp>
+                          <a:noAutofit/>
+                        </wps:bodyPr>
+                      </wps:wsp>
+                      <pic:pic xmlns:pic="http://schemas.openxmlformats.org/drawingml/2006/picture">
+                        <pic:nvPicPr>
+                          <pic:cNvPr id="10" name="Picture 10"/>
+                          <pic:cNvPicPr>
+                            <a:picLocks noChangeAspect="1"/>
+                          </pic:cNvPicPr>
+                        </pic:nvPicPr>
+                        <pic:blipFill>
+                          <a:blip r:embed="rId17"/>
+                          <a:stretch>
+                            <a:fillRect/>
+                          </a:stretch>
+                        </pic:blipFill>
+                        <pic:spPr>
+                          <a:xfrm>
+                            <a:off x="5110140" y="1582080"/>
+                            <a:ext cx="428571" cy="409524"/>
+                          </a:xfrm>
+                          <a:prstGeom prst="rect">
+                            <a:avLst/>
+                          </a:prstGeom>
+                        </pic:spPr>
+                      </pic:pic>
+                      <wps:wsp>
+                        <wps:cNvPr id="13" name="Text Box 13"/>
+                        <wps:cNvSpPr txBox="1"/>
+                        <wps:spPr>
+                          <a:xfrm>
+                            <a:off x="4419600" y="38100"/>
+                            <a:ext cx="640080" cy="419100"/>
+                          </a:xfrm>
+                          <a:prstGeom prst="rect">
+                            <a:avLst/>
+                          </a:prstGeom>
+                          <a:noFill/>
+                          <a:ln w="6350">
+                            <a:noFill/>
+                          </a:ln>
+                        </wps:spPr>
+                        <wps:txbx>
+                          <w:txbxContent>
+                            <w:p>
+                              <w:r>
+                                <w:rPr>
+                                  <w:position w:val="-12"/>
+                                </w:rPr>
+                                <w:object w:dxaOrig="320" w:dyaOrig="360" w14:anchorId="00050251">
+                                  <v:shape id="_x0000_i1092" type="#_x0000_t75" style="width:16.2pt;height:18pt" o:ole="">
+                                    <v:imagedata r:id="rId18" o:title=""/>
+                                  </v:shape>
+                                  <o:OLEObject Type="Embed" ProgID="Equation.DSMT4" ShapeID="_x0000_i1092" DrawAspect="Content" ObjectID="_1676239469" r:id="rId19"/>
+                                </w:object>
+                              </w:r>
+                              <w:r>
+                                <w:t xml:space="preserve"> </w:t>
+                              </w:r>
+                            </w:p>
+                          </w:txbxContent>
+                        </wps:txbx>
+                        <wps:bodyPr rot="0" spcFirstLastPara="0" vertOverflow="overflow" horzOverflow="overflow" vert="horz" wrap="square" lIns="91440" tIns="45720" rIns="91440" bIns="45720" numCol="1" spcCol="0" rtlCol="0" fromWordArt="0" anchor="t" anchorCtr="0" forceAA="0" compatLnSpc="1">
+                          <a:prstTxWarp prst="textNoShape">
+                            <a:avLst/>
+                          </a:prstTxWarp>
+                          <a:noAutofit/>
+                        </wps:bodyPr>
+                      </wps:wsp>
+                      <wps:wsp>
+                        <wps:cNvPr id="14" name="Text Box 14"/>
+                        <wps:cNvSpPr txBox="1"/>
+                        <wps:spPr>
+                          <a:xfrm>
+                            <a:off x="4594860" y="2855817"/>
+                            <a:ext cx="396240" cy="306484"/>
+                          </a:xfrm>
+                          <a:prstGeom prst="rect">
+                            <a:avLst/>
+                          </a:prstGeom>
+                          <a:noFill/>
+                          <a:ln w="6350">
+                            <a:noFill/>
+                          </a:ln>
+                        </wps:spPr>
+                        <wps:txbx>
+                          <w:txbxContent>
+                            <w:p>
+                              <w:r>
+                                <w:rPr>
+                                  <w:position w:val="-12"/>
+                                </w:rPr>
+                                <w:object w:dxaOrig="260" w:dyaOrig="360" w14:anchorId="49E55C3E">
+                                  <v:shape id="_x0000_i1093" type="#_x0000_t75" style="width:13.2pt;height:18pt" o:ole="">
+                                    <v:imagedata r:id="rId20" o:title=""/>
+                                  </v:shape>
+                                  <o:OLEObject Type="Embed" ProgID="Equation.DSMT4" ShapeID="_x0000_i1093" DrawAspect="Content" ObjectID="_1676239470" r:id="rId21"/>
+                                </w:object>
+                              </w:r>
+                              <w:r>
+                                <w:t xml:space="preserve"> </w:t>
+                              </w:r>
+                            </w:p>
+                          </w:txbxContent>
+                        </wps:txbx>
+                        <wps:bodyPr rot="0" spcFirstLastPara="0" vertOverflow="overflow" horzOverflow="overflow" vert="horz" wrap="square" lIns="91440" tIns="45720" rIns="91440" bIns="45720" numCol="1" spcCol="0" rtlCol="0" fromWordArt="0" anchor="t" anchorCtr="0" forceAA="0" compatLnSpc="1">
+                          <a:prstTxWarp prst="textNoShape">
+                            <a:avLst/>
+                          </a:prstTxWarp>
+                          <a:noAutofit/>
+                        </wps:bodyPr>
+                      </wps:wsp>
+                      <wps:wsp>
+                        <wps:cNvPr id="15" name="Text Box 15"/>
+                        <wps:cNvSpPr txBox="1"/>
+                        <wps:spPr>
+                          <a:xfrm>
+                            <a:off x="5036820" y="2871178"/>
+                            <a:ext cx="662940" cy="326098"/>
+                          </a:xfrm>
+                          <a:prstGeom prst="rect">
+                            <a:avLst/>
+                          </a:prstGeom>
+                          <a:noFill/>
+                          <a:ln w="6350">
+                            <a:noFill/>
+                          </a:ln>
+                        </wps:spPr>
+                        <wps:txbx>
+                          <w:txbxContent>
+                            <w:p>
+                              <w:r>
+                                <w:rPr>
+                                  <w:position w:val="-12"/>
+                                </w:rPr>
+                                <w:object w:dxaOrig="880" w:dyaOrig="360" w14:anchorId="7579AFFB">
+                                  <v:shape id="_x0000_i1094" type="#_x0000_t75" style="width:43.8pt;height:18pt" o:ole="">
+                                    <v:imagedata r:id="rId22" o:title=""/>
+                                  </v:shape>
+                                  <o:OLEObject Type="Embed" ProgID="Equation.DSMT4" ShapeID="_x0000_i1094" DrawAspect="Content" ObjectID="_1676239471" r:id="rId23"/>
+                                </w:object>
+                              </w:r>
+                              <w:r>
+                                <w:t xml:space="preserve"> </w:t>
+                              </w:r>
+                            </w:p>
+                          </w:txbxContent>
+                        </wps:txbx>
+                        <wps:bodyPr rot="0" spcFirstLastPara="0" vertOverflow="overflow" horzOverflow="overflow" vert="horz" wrap="square" lIns="91440" tIns="45720" rIns="91440" bIns="45720" numCol="1" spcCol="0" rtlCol="0" fromWordArt="0" anchor="t" anchorCtr="0" forceAA="0" compatLnSpc="1">
+                          <a:prstTxWarp prst="textNoShape">
+                            <a:avLst/>
+                          </a:prstTxWarp>
+                          <a:noAutofit/>
+                        </wps:bodyPr>
+                      </wps:wsp>
+                      <wps:wsp>
+                        <wps:cNvPr id="16" name="Text Box 16"/>
+                        <wps:cNvSpPr txBox="1"/>
+                        <wps:spPr>
+                          <a:xfrm>
+                            <a:off x="3909060" y="2855695"/>
+                            <a:ext cx="670560" cy="321845"/>
+                          </a:xfrm>
+                          <a:prstGeom prst="rect">
+                            <a:avLst/>
+                          </a:prstGeom>
+                          <a:noFill/>
+                          <a:ln w="6350">
+                            <a:noFill/>
+                          </a:ln>
+                        </wps:spPr>
+                        <wps:txbx>
+                          <w:txbxContent>
+                            <w:p>
+                              <w:r>
+                                <w:rPr>
+                                  <w:position w:val="-12"/>
+                                </w:rPr>
+                                <w:object w:dxaOrig="880" w:dyaOrig="360" w14:anchorId="26B61B66">
+                                  <v:shape id="_x0000_i1100" type="#_x0000_t75" style="width:43.8pt;height:18pt">
+                                    <v:imagedata r:id="rId24" o:title=""/>
+                                  </v:shape>
+                                  <o:OLEObject Type="Embed" ProgID="Equation.DSMT4" ShapeID="_x0000_i1100" DrawAspect="Content" ObjectID="_1676239472" r:id="rId25"/>
+                                </w:object>
+                              </w:r>
+                              <w:r>
+                                <w:t xml:space="preserve"> </w:t>
+                              </w:r>
+                            </w:p>
+                          </w:txbxContent>
+                        </wps:txbx>
+                        <wps:bodyPr rot="0" spcFirstLastPara="0" vertOverflow="overflow" horzOverflow="overflow" vert="horz" wrap="square" lIns="91440" tIns="45720" rIns="91440" bIns="45720" numCol="1" spcCol="0" rtlCol="0" fromWordArt="0" anchor="t" anchorCtr="0" forceAA="0" compatLnSpc="1">
+                          <a:prstTxWarp prst="textNoShape">
+                            <a:avLst/>
+                          </a:prstTxWarp>
+                          <a:noAutofit/>
+                        </wps:bodyPr>
+                      </wps:wsp>
+                      <wps:wsp>
+                        <wps:cNvPr id="20" name="Text Box 20"/>
+                        <wps:cNvSpPr txBox="1"/>
+                        <wps:spPr>
+                          <a:xfrm>
+                            <a:off x="480060" y="2871055"/>
+                            <a:ext cx="640080" cy="306349"/>
+                          </a:xfrm>
+                          <a:prstGeom prst="rect">
+                            <a:avLst/>
+                          </a:prstGeom>
+                          <a:noFill/>
+                          <a:ln w="6350">
+                            <a:noFill/>
+                          </a:ln>
+                        </wps:spPr>
+                        <wps:txbx>
+                          <w:txbxContent>
+                            <w:p>
+                              <w:r>
+                                <w:rPr>
+                                  <w:position w:val="-12"/>
+                                </w:rPr>
+                                <w:object w:dxaOrig="460" w:dyaOrig="360" w14:anchorId="54EE7393">
+                                  <v:shape id="_x0000_i1119" type="#_x0000_t75" style="width:22.8pt;height:18pt">
+                                    <v:imagedata r:id="rId26" o:title=""/>
+                                  </v:shape>
+                                  <o:OLEObject Type="Embed" ProgID="Equation.DSMT4" ShapeID="_x0000_i1119" DrawAspect="Content" ObjectID="_1676239473" r:id="rId27"/>
+                                </w:object>
+                              </w:r>
+                              <w:r>
+                                <w:t xml:space="preserve"> </w:t>
+                              </w:r>
+                            </w:p>
+                          </w:txbxContent>
+                        </wps:txbx>
+                        <wps:bodyPr rot="0" spcFirstLastPara="0" vertOverflow="overflow" horzOverflow="overflow" vert="horz" wrap="square" lIns="91440" tIns="45720" rIns="91440" bIns="45720" numCol="1" spcCol="0" rtlCol="0" fromWordArt="0" anchor="t" anchorCtr="0" forceAA="0" compatLnSpc="1">
+                          <a:prstTxWarp prst="textNoShape">
+                            <a:avLst/>
+                          </a:prstTxWarp>
+                          <a:noAutofit/>
+                        </wps:bodyPr>
+                      </wps:wsp>
+                      <wps:wsp>
+                        <wps:cNvPr id="21" name="Text Box 21"/>
+                        <wps:cNvSpPr txBox="1"/>
+                        <wps:spPr>
+                          <a:xfrm>
+                            <a:off x="243840" y="1287520"/>
+                            <a:ext cx="480060" cy="327920"/>
+                          </a:xfrm>
+                          <a:prstGeom prst="rect">
+                            <a:avLst/>
+                          </a:prstGeom>
+                          <a:noFill/>
+                          <a:ln w="6350">
+                            <a:noFill/>
+                          </a:ln>
+                        </wps:spPr>
+                        <wps:txbx>
+                          <w:txbxContent>
+                            <w:p>
+                              <w:r>
+                                <w:rPr>
+                                  <w:position w:val="-12"/>
+                                </w:rPr>
+                                <w:object w:dxaOrig="460" w:dyaOrig="360" w14:anchorId="79FC6410">
+                                  <v:shape id="_x0000_i1123" type="#_x0000_t75" style="width:22.8pt;height:18pt">
+                                    <v:imagedata r:id="rId28" o:title=""/>
+                                  </v:shape>
+                                  <o:OLEObject Type="Embed" ProgID="Equation.DSMT4" ShapeID="_x0000_i1123" DrawAspect="Content" ObjectID="_1676239474" r:id="rId29"/>
+                                </w:object>
+                              </w:r>
+                              <w:r>
+                                <w:t xml:space="preserve"> </w:t>
+                              </w:r>
+                            </w:p>
+                          </w:txbxContent>
+                        </wps:txbx>
+                        <wps:bodyPr rot="0" spcFirstLastPara="0" vertOverflow="overflow" horzOverflow="overflow" vert="horz" wrap="square" lIns="91440" tIns="45720" rIns="91440" bIns="45720" numCol="1" spcCol="0" rtlCol="0" fromWordArt="0" anchor="t" anchorCtr="0" forceAA="0" compatLnSpc="1">
+                          <a:prstTxWarp prst="textNoShape">
+                            <a:avLst/>
+                          </a:prstTxWarp>
+                          <a:noAutofit/>
+                        </wps:bodyPr>
+                      </wps:wsp>
+                    </wpc:wpc>
+                  </a:graphicData>
+                </a:graphic>
+              </wp:inline>
+            </w:drawing>
+          </mc:Choice>
+          <mc:Fallback>
+            <w:pict>
+              <v:group w14:anchorId="227512A0" id="Canvas 5" o:spid="_x0000_s1026" editas="canvas" style="width:451.3pt;height:254.6pt;mso-position-horizontal-relative:char;mso-position-vertical-relative:line" coordsize="57315,32327" o:gfxdata="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">
+                <v:shape id="_x0000_s1027" type="#_x0000_t75" style="position:absolute;width:57315;height:32327;visibility:visible;mso-wrap-style:square" filled="t">
+                  <v:fill o:detectmouseclick="t"/>
+                  <v:path o:connecttype="none"/>
+                </v:shape>
+                <v:shape id="Picture 17" o:spid="_x0000_s1028" type="#_x0000_t75" style="position:absolute;width:57315;height:30364;visibility:visible;mso-wrap-style:square" o:gfxdata="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">
+                  <v:imagedata r:id="rId30" o:title=""/>
+                </v:shape>
+                <v:shapetype id="_x0000_t202" coordsize="21600,21600" o:spt="202" path="m,l,21600r21600,l21600,xe">
+                  <v:stroke joinstyle="miter"/>
+                  <v:path gradientshapeok="t" o:connecttype="rect"/>
+                </v:shapetype>
+                <v:shape id="Text Box 9" o:spid="_x0000_s1029" type="#_x0000_t202" style="position:absolute;left:40690;top:15392;width:9678;height:6706;visibility:visible;mso-wrap-style:square;v-text-anchor:top" o:gfxdata="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" filled="f" stroked="f" strokeweight=".5pt">
+                  <v:textbox>
+                    <w:txbxContent>
+                      <w:bookmarkStart w:id="1" w:name="MTBlankEqn"/>
+                      <w:p>
+                        <w:r>
+                          <w:rPr>
+                            <w:position w:val="-24"/>
+                          </w:rPr>
+                          <w:object w:dxaOrig="660" w:dyaOrig="620" w14:anchorId="5E9656FD">
+                            <v:shape id="_x0000_i1105" type="#_x0000_t75" style="width:33pt;height:31.2pt" o:ole="">
+                              <v:imagedata r:id="rId15" o:title=""/>
+                            </v:shape>
+                            <o:OLEObject Type="Embed" ProgID="Equation.DSMT4" ShapeID="_x0000_i1105" DrawAspect="Content" ObjectID="_1676239468" r:id="rId31"/>
+                          </w:object>
+                        </w:r>
+                        <w:bookmarkEnd w:id="1"/>
+                      </w:p>
+                    </w:txbxContent>
+                  </v:textbox>
+                </v:shape>
+                <v:shape id="Picture 10" o:spid="_x0000_s1030" type="#_x0000_t75" style="position:absolute;left:51101;top:15820;width:4286;height:4096;visibility:visible;mso-wrap-style:square" o:gfxdata="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">
+                  <v:imagedata r:id="rId32" o:title=""/>
+                </v:shape>
+                <v:shape id="Text Box 13" o:spid="_x0000_s1031" type="#_x0000_t202" style="position:absolute;left:44196;top:381;width:6400;height:4191;visibility:visible;mso-wrap-style:square;v-text-anchor:top" o:gfxdata="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" filled="f" stroked="f" strokeweight=".5pt">
+                  <v:textbox>
+                    <w:txbxContent>
+                      <w:p>
+                        <w:r>
+                          <w:rPr>
+                            <w:position w:val="-12"/>
+                          </w:rPr>
+                          <w:object w:dxaOrig="320" w:dyaOrig="360" w14:anchorId="00050251">
+                            <v:shape id="_x0000_i1092" type="#_x0000_t75" style="width:16.2pt;height:18pt" o:ole="">
+                              <v:imagedata r:id="rId18" o:title=""/>
+                            </v:shape>
+                            <o:OLEObject Type="Embed" ProgID="Equation.DSMT4" ShapeID="_x0000_i1092" DrawAspect="Content" ObjectID="_1676239469" r:id="rId33"/>
+                          </w:object>
+                        </w:r>
+                        <w:r>
+                          <w:t xml:space="preserve"> </w:t>
+                        </w:r>
+                      </w:p>
+                    </w:txbxContent>
+                  </v:textbox>
+                </v:shape>
+                <v:shape id="Text Box 14" o:spid="_x0000_s1032" type="#_x0000_t202" style="position:absolute;left:45948;top:28558;width:3963;height:3065;visibility:visible;mso-wrap-style:square;v-text-anchor:top" o:gfxdata="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" filled="f" stroked="f" strokeweight=".5pt">
+                  <v:textbox>
+                    <w:txbxContent>
+                      <w:p>
+                        <w:r>
+                          <w:rPr>
+                            <w:position w:val="-12"/>
+                          </w:rPr>
+                          <w:object w:dxaOrig="260" w:dyaOrig="360" w14:anchorId="49E55C3E">
+                            <v:shape id="_x0000_i1093" type="#_x0000_t75" style="width:13.2pt;height:18pt" o:ole="">
+                              <v:imagedata r:id="rId20" o:title=""/>
+                            </v:shape>
+                            <o:OLEObject Type="Embed" ProgID="Equation.DSMT4" ShapeID="_x0000_i1093" DrawAspect="Content" ObjectID="_1676239470" r:id="rId34"/>
+                          </w:object>
+                        </w:r>
+                        <w:r>
+                          <w:t xml:space="preserve"> </w:t>
+                        </w:r>
+                      </w:p>
+                    </w:txbxContent>
+                  </v:textbox>
+                </v:shape>
+                <v:shape id="Text Box 15" o:spid="_x0000_s1033" type="#_x0000_t202" style="position:absolute;left:50368;top:28711;width:6629;height:3261;visibility:visible;mso-wrap-style:square;v-text-anchor:top" o:gfxdata="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" filled="f" stroked="f" strokeweight=".5pt">
+                  <v:textbox>
+                    <w:txbxContent>
+                      <w:p>
+                        <w:r>
+                          <w:rPr>
+                            <w:position w:val="-12"/>
+                          </w:rPr>
+                          <w:object w:dxaOrig="880" w:dyaOrig="360" w14:anchorId="7579AFFB">
+                            <v:shape id="_x0000_i1094" type="#_x0000_t75" style="width:43.8pt;height:18pt" o:ole="">
+                              <v:imagedata r:id="rId22" o:title=""/>
+                            </v:shape>
+                            <o:OLEObject Type="Embed" ProgID="Equation.DSMT4" ShapeID="_x0000_i1094" DrawAspect="Content" ObjectID="_1676239471" r:id="rId35"/>
+                          </w:object>
+                        </w:r>
+                        <w:r>
+                          <w:t xml:space="preserve"> </w:t>
+                        </w:r>
+                      </w:p>
+                    </w:txbxContent>
+                  </v:textbox>
+                </v:shape>
+                <v:shape id="Text Box 16" o:spid="_x0000_s1034" type="#_x0000_t202" style="position:absolute;left:39090;top:28556;width:6706;height:3219;visibility:visible;mso-wrap-style:square;v-text-anchor:top" o:gfxdata="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" filled="f" stroked="f" strokeweight=".5pt">
+                  <v:textbox>
+                    <w:txbxContent>
+                      <w:p>
+                        <w:r>
+                          <w:rPr>
+                            <w:position w:val="-12"/>
+                          </w:rPr>
+                          <w:object w:dxaOrig="880" w:dyaOrig="360" w14:anchorId="26B61B66">
+                            <v:shape id="_x0000_i1100" type="#_x0000_t75" style="width:43.8pt;height:18pt">
+                              <v:imagedata r:id="rId24" o:title=""/>
+                            </v:shape>
+                            <o:OLEObject Type="Embed" ProgID="Equation.DSMT4" ShapeID="_x0000_i1100" DrawAspect="Content" ObjectID="_1676239472" r:id="rId36"/>
+                          </w:object>
+                        </w:r>
+                        <w:r>
+                          <w:t xml:space="preserve"> </w:t>
+                        </w:r>
+                      </w:p>
+                    </w:txbxContent>
+                  </v:textbox>
+                </v:shape>
+                <v:shape id="Text Box 20" o:spid="_x0000_s1035" type="#_x0000_t202" style="position:absolute;left:4800;top:28710;width:6401;height:3064;visibility:visible;mso-wrap-style:square;v-text-anchor:top" o:gfxdata="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" filled="f" stroked="f" strokeweight=".5pt">
+                  <v:textbox>
+                    <w:txbxContent>
+                      <w:p>
+                        <w:r>
+                          <w:rPr>
+                            <w:position w:val="-12"/>
+                          </w:rPr>
+                          <w:object w:dxaOrig="460" w:dyaOrig="360" w14:anchorId="54EE7393">
+                            <v:shape id="_x0000_i1119" type="#_x0000_t75" style="width:22.8pt;height:18pt">
+                              <v:imagedata r:id="rId26" o:title=""/>
+                            </v:shape>
+                            <o:OLEObject Type="Embed" ProgID="Equation.DSMT4" ShapeID="_x0000_i1119" DrawAspect="Content" ObjectID="_1676239473" r:id="rId37"/>
+                          </w:object>
+                        </w:r>
+                        <w:r>
+                          <w:t xml:space="preserve"> </w:t>
+                        </w:r>
+                      </w:p>
+                    </w:txbxContent>
+                  </v:textbox>
+                </v:shape>
+                <v:shape id="Text Box 21" o:spid="_x0000_s1036" type="#_x0000_t202" style="position:absolute;left:2438;top:12875;width:4801;height:3279;visibility:visible;mso-wrap-style:square;v-text-anchor:top" o:gfxdata="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" filled="f" stroked="f" strokeweight=".5pt">
+                  <v:textbox>
+                    <w:txbxContent>
+                      <w:p>
+                        <w:r>
+                          <w:rPr>
+                            <w:position w:val="-12"/>
+                          </w:rPr>
+                          <w:object w:dxaOrig="460" w:dyaOrig="360" w14:anchorId="79FC6410">
+                            <v:shape id="_x0000_i1123" type="#_x0000_t75" style="width:22.8pt;height:18pt">
+                              <v:imagedata r:id="rId28" o:title=""/>
+                            </v:shape>
+                            <o:OLEObject Type="Embed" ProgID="Equation.DSMT4" ShapeID="_x0000_i1123" DrawAspect="Content" ObjectID="_1676239474" r:id="rId38"/>
+                          </w:object>
+                        </w:r>
+                        <w:r>
+                          <w:t xml:space="preserve"> </w:t>
+                        </w:r>
+                      </w:p>
+                    </w:txbxContent>
+                  </v:textbox>
+                </v:shape>
+                <w10:anchorlock/>
+              </v:group>
+            </w:pict>
+          </mc:Fallback>
+        </mc:AlternateContent>
+      </w:r>
+    </w:p>
+    <w:p>
+      <w:pPr>
+        <w:pStyle w:val="ListParagraph"/>
+        <w:ind w:left="0"/>
+        <w:jc w:val="center"/>
+        <w:rPr>
+          <w:rFonts w:ascii="Times New Roman" w:hAnsi="Times New Roman" w:cs="Times New Roman"/>
+          <w:sz w:val="24"/>
+          <w:szCs w:val="24"/>
+        </w:rPr>
+      </w:pPr>
+      <w:r>
+        <w:rPr>
+          <w:rFonts w:ascii="Times New Roman" w:hAnsi="Times New Roman" w:cs="Times New Roman"/>
+          <w:sz w:val="24"/>
+          <w:szCs w:val="24"/>
+        </w:rPr>
+        <w:t xml:space="preserve">Fig. </w:t>
+      </w:r>
+      <w:r>
+        <w:rPr>
+          <w:rFonts w:ascii="Times New Roman" w:hAnsi="Times New Roman" w:cs="Times New Roman"/>
+          <w:sz w:val="24"/>
+          <w:szCs w:val="24"/>
+        </w:rPr>
+        <w:t>2</w:t>
+      </w:r>
+      <w:r>
+        <w:rPr>
+          <w:rFonts w:ascii="Times New Roman" w:hAnsi="Times New Roman" w:cs="Times New Roman"/>
+          <w:sz w:val="24"/>
+          <w:szCs w:val="24"/>
+        </w:rPr>
+        <w:t>. Modulating signal (top), Carrier signal (middle), AM modulated signal (bottom)</w:t>
+      </w:r>
     </w:p>
     <w:p>
       <w:pPr>
@@ -770,6 +1681,30 @@
         </w:rPr>
         <w:t xml:space="preserve"> </w:t>
       </w:r>
+      <w:r>
+        <w:rPr>
+          <w:rFonts w:ascii="Times New Roman" w:hAnsi="Times New Roman" w:cs="Times New Roman"/>
+          <w:sz w:val="24"/>
+          <w:szCs w:val="24"/>
+        </w:rPr>
+        <w:t>frequen</w:t>
+      </w:r>
+      <w:r>
+        <w:rPr>
+          <w:rFonts w:ascii="Times New Roman" w:hAnsi="Times New Roman" w:cs="Times New Roman"/>
+          <w:sz w:val="24"/>
+          <w:szCs w:val="24"/>
+        </w:rPr>
+        <w:t>c</w:t>
+      </w:r>
+      <w:r>
+        <w:rPr>
+          <w:rFonts w:ascii="Times New Roman" w:hAnsi="Times New Roman" w:cs="Times New Roman"/>
+          <w:sz w:val="24"/>
+          <w:szCs w:val="24"/>
+        </w:rPr>
+        <w:t xml:space="preserve">y is f0, intermediate frequency — </w:t>
+      </w:r>
       <w:proofErr w:type="spellStart"/>
       <w:r>
         <w:rPr>
@@ -777,7 +1712,7 @@
           <w:sz w:val="24"/>
           <w:szCs w:val="24"/>
         </w:rPr>
-        <w:t>frequensy</w:t>
+        <w:t>fIF</w:t>
       </w:r>
       <w:proofErr w:type="spellEnd"/>
       <w:r>
@@ -786,24 +1721,6 @@
           <w:sz w:val="24"/>
           <w:szCs w:val="24"/>
         </w:rPr>
-        <w:t xml:space="preserve"> is f0, intermediate frequency — </w:t>
-      </w:r>
-      <w:proofErr w:type="spellStart"/>
-      <w:r>
-        <w:rPr>
-          <w:rFonts w:ascii="Times New Roman" w:hAnsi="Times New Roman" w:cs="Times New Roman"/>
-          <w:sz w:val="24"/>
-          <w:szCs w:val="24"/>
-        </w:rPr>
-        <w:t>fIF</w:t>
-      </w:r>
-      <w:proofErr w:type="spellEnd"/>
-      <w:r>
-        <w:rPr>
-          <w:rFonts w:ascii="Times New Roman" w:hAnsi="Times New Roman" w:cs="Times New Roman"/>
-          <w:sz w:val="24"/>
-          <w:szCs w:val="24"/>
-        </w:rPr>
         <w:t>. Write down expressions</w:t>
       </w:r>
       <w:r>
@@ -821,6 +1738,171 @@
           <w:szCs w:val="24"/>
         </w:rPr>
         <w:t>of the signals in each point of the diagram.</w:t>
+      </w:r>
+    </w:p>
+    <w:p>
+      <w:pPr>
+        <w:jc w:val="both"/>
+      </w:pPr>
+      <w:r>
+        <w:rPr>
+          <w:position w:val="-14"/>
+        </w:rPr>
+        <w:object w:dxaOrig="3120" w:dyaOrig="400" w14:anchorId="247A4339">
+          <v:shape id="_x0000_i1133" type="#_x0000_t75" style="width:156pt;height:19.8pt" o:ole="">
+            <v:imagedata r:id="rId39" o:title=""/>
+          </v:shape>
+          <o:OLEObject Type="Embed" ProgID="Equation.DSMT4" ShapeID="_x0000_i1133" DrawAspect="Content" ObjectID="_1676239466" r:id="rId40"/>
+        </w:object>
+      </w:r>
+    </w:p>
+    <w:p>
+      <w:pPr>
+        <w:jc w:val="both"/>
+      </w:pPr>
+    </w:p>
+    <w:p>
+      <w:pPr>
+        <w:jc w:val="both"/>
+        <w:rPr>
+          <w:rFonts w:ascii="Times New Roman" w:hAnsi="Times New Roman" w:cs="Times New Roman"/>
+          <w:sz w:val="24"/>
+          <w:szCs w:val="24"/>
+        </w:rPr>
+      </w:pPr>
+      <w:r>
+        <w:rPr>
+          <w:rFonts w:ascii="Times New Roman" w:hAnsi="Times New Roman" w:cs="Times New Roman"/>
+          <w:noProof/>
+          <w:sz w:val="24"/>
+          <w:szCs w:val="24"/>
+        </w:rPr>
+        <mc:AlternateContent>
+          <mc:Choice Requires="wpc">
+            <w:drawing>
+              <wp:inline distT="0" distB="0" distL="0" distR="0" wp14:anchorId="17AC4E41" wp14:editId="393FE572">
+                <wp:extent cx="5715000" cy="1979999"/>
+                <wp:effectExtent l="0" t="0" r="0" b="1270"/>
+                <wp:docPr id="22" name="Canvas 22"/>
+                <wp:cNvGraphicFramePr>
+                  <a:graphicFrameLocks xmlns:a="http://schemas.openxmlformats.org/drawingml/2006/main" noChangeAspect="1"/>
+                </wp:cNvGraphicFramePr>
+                <a:graphic xmlns:a="http://schemas.openxmlformats.org/drawingml/2006/main">
+                  <a:graphicData uri="http://schemas.microsoft.com/office/word/2010/wordprocessingCanvas">
+                    <wpc:wpc>
+                      <wpc:bg>
+                        <a:solidFill>
+                          <a:prstClr val="white"/>
+                        </a:solidFill>
+                      </wpc:bg>
+                      <wpc:whole/>
+                      <pic:pic xmlns:pic="http://schemas.openxmlformats.org/drawingml/2006/picture">
+                        <pic:nvPicPr>
+                          <pic:cNvPr id="24" name="Picture 24" descr="A picture containing text, clock, gauge&#10;&#10;Description automatically generated"/>
+                          <pic:cNvPicPr>
+                            <a:picLocks noChangeAspect="1"/>
+                          </pic:cNvPicPr>
+                        </pic:nvPicPr>
+                        <pic:blipFill>
+                          <a:blip r:embed="rId41" cstate="print">
+                            <a:extLst>
+                              <a:ext uri="{28A0092B-C50C-407E-A947-70E740481C1C}">
+                                <a14:useLocalDpi xmlns:a14="http://schemas.microsoft.com/office/drawing/2010/main" val="0"/>
+                              </a:ext>
+                            </a:extLst>
+                          </a:blip>
+                          <a:stretch>
+                            <a:fillRect/>
+                          </a:stretch>
+                        </pic:blipFill>
+                        <pic:spPr>
+                          <a:xfrm>
+                            <a:off x="0" y="0"/>
+                            <a:ext cx="5690249" cy="1944000"/>
+                          </a:xfrm>
+                          <a:prstGeom prst="rect">
+                            <a:avLst/>
+                          </a:prstGeom>
+                        </pic:spPr>
+                      </pic:pic>
+                    </wpc:wpc>
+                  </a:graphicData>
+                </a:graphic>
+              </wp:inline>
+            </w:drawing>
+          </mc:Choice>
+          <mc:Fallback>
+            <w:pict>
+              <v:group w14:anchorId="54A473F7" id="Canvas 22" o:spid="_x0000_s1026" editas="canvas" style="width:450pt;height:155.9pt;mso-position-horizontal-relative:char;mso-position-vertical-relative:line" coordsize="57150,19799" o:gfxdata="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">
+                <v:shape id="_x0000_s1027" type="#_x0000_t75" style="position:absolute;width:57150;height:19799;visibility:visible;mso-wrap-style:square" filled="t">
+                  <v:fill o:detectmouseclick="t"/>
+                  <v:path o:connecttype="none"/>
+                </v:shape>
+                <v:shape id="Picture 24" o:spid="_x0000_s1028" type="#_x0000_t75" alt="A picture containing text, clock, gauge&#10;&#10;Description automatically generated" style="position:absolute;width:56902;height:19440;visibility:visible;mso-wrap-style:square" o:gfxdata="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">
+                  <v:imagedata r:id="rId42" o:title="A picture containing text, clock, gauge&#10;&#10;Description automatically generated"/>
+                </v:shape>
+                <w10:anchorlock/>
+              </v:group>
+            </w:pict>
+          </mc:Fallback>
+        </mc:AlternateContent>
+      </w:r>
+    </w:p>
+    <w:p>
+      <w:pPr>
+        <w:jc w:val="center"/>
+        <w:rPr>
+          <w:rFonts w:ascii="Times New Roman" w:hAnsi="Times New Roman" w:cs="Times New Roman"/>
+          <w:sz w:val="24"/>
+          <w:szCs w:val="24"/>
+        </w:rPr>
+      </w:pPr>
+      <w:r>
+        <w:rPr>
+          <w:rFonts w:ascii="Times New Roman" w:hAnsi="Times New Roman" w:cs="Times New Roman"/>
+          <w:sz w:val="24"/>
+          <w:szCs w:val="24"/>
+        </w:rPr>
+        <w:t>Fig. 3. S</w:t>
+      </w:r>
+      <w:r>
+        <w:rPr>
+          <w:rFonts w:ascii="Times New Roman" w:hAnsi="Times New Roman" w:cs="Times New Roman"/>
+          <w:sz w:val="24"/>
+          <w:szCs w:val="24"/>
+        </w:rPr>
+        <w:t>tructure of the superheterodyne receiver</w:t>
+      </w:r>
+    </w:p>
+    <w:p>
+      <w:pPr>
+        <w:rPr>
+          <w:rFonts w:ascii="Times New Roman" w:hAnsi="Times New Roman" w:cs="Times New Roman"/>
+          <w:sz w:val="24"/>
+          <w:szCs w:val="24"/>
+        </w:rPr>
+      </w:pPr>
+      <w:r>
+        <w:rPr>
+          <w:rFonts w:ascii="Times New Roman" w:hAnsi="Times New Roman" w:cs="Times New Roman"/>
+          <w:position w:val="-34"/>
+          <w:sz w:val="24"/>
+          <w:szCs w:val="24"/>
+        </w:rPr>
+        <w:object w:dxaOrig="3680" w:dyaOrig="800" w14:anchorId="23D83C04">
+          <v:shape id="_x0000_i1139" type="#_x0000_t75" style="width:184.2pt;height:40.2pt" o:ole="">
+            <v:imagedata r:id="rId43" o:title=""/>
+          </v:shape>
+          <o:OLEObject Type="Embed" ProgID="Equation.DSMT4" ShapeID="_x0000_i1139" DrawAspect="Content" ObjectID="_1676239467" r:id="rId44"/>
+        </w:object>
+      </w:r>
+      <w:r>
+        <w:rPr>
+          <w:rFonts w:ascii="Times New Roman" w:hAnsi="Times New Roman" w:cs="Times New Roman"/>
+          <w:sz w:val="24"/>
+          <w:szCs w:val="24"/>
+        </w:rPr>
+        <w:t xml:space="preserve"> </w:t>
       </w:r>
     </w:p>
     <w:sectPr>

</xml_diff>

<commit_message>
Finished LD1_2, started LD1_3, should add plots and spectras to LD1_3
</commit_message>
<xml_diff>
--- a/LD/LD1/LD1_Ruslans_Babajans.docx
+++ b/LD/LD1/LD1_Ruslans_Babajans.docx
@@ -712,10 +712,10 @@
             <v:path o:extrusionok="f" gradientshapeok="t" o:connecttype="rect"/>
             <o:lock v:ext="edit" aspectratio="t"/>
           </v:shapetype>
-          <v:shape id="_x0000_i1025" type="#_x0000_t75" style="width:335.4pt;height:164.4pt" o:ole="">
+          <v:shape id="_x0000_i1025" type="#_x0000_t75" style="width:335.25pt;height:164.25pt" o:ole="">
             <v:imagedata r:id="rId7" o:title=""/>
           </v:shape>
-          <o:OLEObject Type="Embed" ProgID="Equation.DSMT4" ShapeID="_x0000_i1025" DrawAspect="Content" ObjectID="_1676239464" r:id="rId8"/>
+          <o:OLEObject Type="Embed" ProgID="Equation.DSMT4" ShapeID="_x0000_i1025" DrawAspect="Content" ObjectID="_1676322125" r:id="rId8"/>
         </w:object>
       </w:r>
     </w:p>
@@ -779,10 +779,10 @@
           <w:position w:val="-66"/>
         </w:rPr>
         <w:object w:dxaOrig="1160" w:dyaOrig="1440" w14:anchorId="4CB30641">
-          <v:shape id="_x0000_i1067" type="#_x0000_t75" style="width:58.2pt;height:1in" o:ole="">
+          <v:shape id="_x0000_i1026" type="#_x0000_t75" style="width:58.5pt;height:1in" o:ole="">
             <v:imagedata r:id="rId9" o:title=""/>
           </v:shape>
-          <o:OLEObject Type="Embed" ProgID="Equation.DSMT4" ShapeID="_x0000_i1067" DrawAspect="Content" ObjectID="_1676239465" r:id="rId10"/>
+          <o:OLEObject Type="Embed" ProgID="Equation.DSMT4" ShapeID="_x0000_i1026" DrawAspect="Content" ObjectID="_1676322126" r:id="rId10"/>
         </w:object>
       </w:r>
       <w:r>
@@ -892,19 +892,19 @@
           <w:szCs w:val="24"/>
         </w:rPr>
         <w:drawing>
-          <wp:inline distT="0" distB="0" distL="0" distR="0" wp14:anchorId="35F35A82" wp14:editId="09256486">
-            <wp:extent cx="5947981" cy="972000"/>
-            <wp:effectExtent l="0" t="0" r="0" b="0"/>
+          <wp:inline distT="0" distB="0" distL="0" distR="0" wp14:anchorId="35F35A82" wp14:editId="66340816">
+            <wp:extent cx="5922000" cy="972000"/>
+            <wp:effectExtent l="0" t="0" r="3175" b="0"/>
             <wp:docPr id="2" name="Picture 2"/>
             <wp:cNvGraphicFramePr>
-              <a:graphicFrameLocks xmlns:a="http://schemas.openxmlformats.org/drawingml/2006/main" noChangeAspect="1"/>
+              <a:graphicFrameLocks xmlns:a="http://schemas.openxmlformats.org/drawingml/2006/main"/>
             </wp:cNvGraphicFramePr>
             <a:graphic xmlns:a="http://schemas.openxmlformats.org/drawingml/2006/main">
               <a:graphicData uri="http://schemas.openxmlformats.org/drawingml/2006/picture">
                 <pic:pic xmlns:pic="http://schemas.openxmlformats.org/drawingml/2006/picture">
                   <pic:nvPicPr>
                     <pic:cNvPr id="0" name="Picture 4"/>
-                    <pic:cNvPicPr>
+                    <pic:cNvPicPr preferRelativeResize="0">
                       <a:picLocks noChangeAspect="1" noChangeArrowheads="1"/>
                     </pic:cNvPicPr>
                   </pic:nvPicPr>
@@ -924,7 +924,7 @@
                   <pic:spPr bwMode="auto">
                     <a:xfrm>
                       <a:off x="0" y="0"/>
-                      <a:ext cx="5947981" cy="972000"/>
+                      <a:ext cx="5922000" cy="972000"/>
                     </a:xfrm>
                     <a:prstGeom prst="rect">
                       <a:avLst/>
@@ -960,19 +960,19 @@
           <w:szCs w:val="24"/>
         </w:rPr>
         <w:drawing>
-          <wp:inline distT="0" distB="0" distL="0" distR="0" wp14:anchorId="50E45547" wp14:editId="758847BC">
-            <wp:extent cx="5860569" cy="972000"/>
-            <wp:effectExtent l="0" t="0" r="0" b="0"/>
+          <wp:inline distT="0" distB="0" distL="0" distR="0" wp14:anchorId="50E45547" wp14:editId="6FD35DD8">
+            <wp:extent cx="5922000" cy="972000"/>
+            <wp:effectExtent l="0" t="0" r="3175" b="0"/>
             <wp:docPr id="3" name="Picture 3"/>
             <wp:cNvGraphicFramePr>
-              <a:graphicFrameLocks xmlns:a="http://schemas.openxmlformats.org/drawingml/2006/main" noChangeAspect="1"/>
+              <a:graphicFrameLocks xmlns:a="http://schemas.openxmlformats.org/drawingml/2006/main"/>
             </wp:cNvGraphicFramePr>
             <a:graphic xmlns:a="http://schemas.openxmlformats.org/drawingml/2006/main">
               <a:graphicData uri="http://schemas.openxmlformats.org/drawingml/2006/picture">
                 <pic:pic xmlns:pic="http://schemas.openxmlformats.org/drawingml/2006/picture">
                   <pic:nvPicPr>
                     <pic:cNvPr id="0" name="Picture 5"/>
-                    <pic:cNvPicPr>
+                    <pic:cNvPicPr preferRelativeResize="0">
                       <a:picLocks noChangeAspect="1" noChangeArrowheads="1"/>
                     </pic:cNvPicPr>
                   </pic:nvPicPr>
@@ -992,7 +992,7 @@
                   <pic:spPr bwMode="auto">
                     <a:xfrm>
                       <a:off x="0" y="0"/>
-                      <a:ext cx="5860569" cy="972000"/>
+                      <a:ext cx="5922000" cy="972000"/>
                     </a:xfrm>
                     <a:prstGeom prst="rect">
                       <a:avLst/>
@@ -1059,9 +1059,9 @@
         <mc:AlternateContent>
           <mc:Choice Requires="wpc">
             <w:drawing>
-              <wp:inline distT="0" distB="0" distL="0" distR="0" wp14:anchorId="227512A0" wp14:editId="4CEBAE89">
-                <wp:extent cx="5731510" cy="3233138"/>
-                <wp:effectExtent l="0" t="0" r="2540" b="5715"/>
+              <wp:inline distT="0" distB="0" distL="0" distR="0" wp14:anchorId="227512A0" wp14:editId="5305BDBF">
+                <wp:extent cx="5731510" cy="3400425"/>
+                <wp:effectExtent l="0" t="0" r="2540" b="9525"/>
                 <wp:docPr id="5" name="Canvas 5"/>
                 <wp:cNvGraphicFramePr>
                   <a:graphicFrameLocks xmlns:a="http://schemas.openxmlformats.org/drawingml/2006/main" noChangeAspect="1"/>
@@ -1099,71 +1099,6 @@
                         </pic:spPr>
                       </pic:pic>
                       <wps:wsp>
-                        <wps:cNvPr id="9" name="Text Box 9"/>
-                        <wps:cNvSpPr txBox="1"/>
-                        <wps:spPr>
-                          <a:xfrm>
-                            <a:off x="4069080" y="1539240"/>
-                            <a:ext cx="967740" cy="670560"/>
-                          </a:xfrm>
-                          <a:prstGeom prst="rect">
-                            <a:avLst/>
-                          </a:prstGeom>
-                          <a:noFill/>
-                          <a:ln w="6350">
-                            <a:noFill/>
-                          </a:ln>
-                        </wps:spPr>
-                        <wps:txbx>
-                          <w:txbxContent>
-                            <w:bookmarkStart w:id="0" w:name="MTBlankEqn"/>
-                            <w:p>
-                              <w:r>
-                                <w:rPr>
-                                  <w:position w:val="-24"/>
-                                </w:rPr>
-                                <w:object w:dxaOrig="660" w:dyaOrig="620" w14:anchorId="5E9656FD">
-                                  <v:shape id="_x0000_i1105" type="#_x0000_t75" style="width:33pt;height:31.2pt" o:ole="">
-                                    <v:imagedata r:id="rId15" o:title=""/>
-                                  </v:shape>
-                                  <o:OLEObject Type="Embed" ProgID="Equation.DSMT4" ShapeID="_x0000_i1105" DrawAspect="Content" ObjectID="_1676239468" r:id="rId16"/>
-                                </w:object>
-                              </w:r>
-                              <w:bookmarkEnd w:id="0"/>
-                            </w:p>
-                          </w:txbxContent>
-                        </wps:txbx>
-                        <wps:bodyPr rot="0" spcFirstLastPara="0" vertOverflow="overflow" horzOverflow="overflow" vert="horz" wrap="square" lIns="91440" tIns="45720" rIns="91440" bIns="45720" numCol="1" spcCol="0" rtlCol="0" fromWordArt="0" anchor="t" anchorCtr="0" forceAA="0" compatLnSpc="1">
-                          <a:prstTxWarp prst="textNoShape">
-                            <a:avLst/>
-                          </a:prstTxWarp>
-                          <a:noAutofit/>
-                        </wps:bodyPr>
-                      </wps:wsp>
-                      <pic:pic xmlns:pic="http://schemas.openxmlformats.org/drawingml/2006/picture">
-                        <pic:nvPicPr>
-                          <pic:cNvPr id="10" name="Picture 10"/>
-                          <pic:cNvPicPr>
-                            <a:picLocks noChangeAspect="1"/>
-                          </pic:cNvPicPr>
-                        </pic:nvPicPr>
-                        <pic:blipFill>
-                          <a:blip r:embed="rId17"/>
-                          <a:stretch>
-                            <a:fillRect/>
-                          </a:stretch>
-                        </pic:blipFill>
-                        <pic:spPr>
-                          <a:xfrm>
-                            <a:off x="5110140" y="1582080"/>
-                            <a:ext cx="428571" cy="409524"/>
-                          </a:xfrm>
-                          <a:prstGeom prst="rect">
-                            <a:avLst/>
-                          </a:prstGeom>
-                        </pic:spPr>
-                      </pic:pic>
-                      <wps:wsp>
                         <wps:cNvPr id="13" name="Text Box 13"/>
                         <wps:cNvSpPr txBox="1"/>
                         <wps:spPr>
@@ -1187,10 +1122,10 @@
                                   <w:position w:val="-12"/>
                                 </w:rPr>
                                 <w:object w:dxaOrig="320" w:dyaOrig="360" w14:anchorId="00050251">
-                                  <v:shape id="_x0000_i1092" type="#_x0000_t75" style="width:16.2pt;height:18pt" o:ole="">
-                                    <v:imagedata r:id="rId18" o:title=""/>
+                                  <v:shape id="_x0000_i1030" type="#_x0000_t75" style="width:16.5pt;height:18pt" o:ole="">
+                                    <v:imagedata r:id="rId15" o:title=""/>
                                   </v:shape>
-                                  <o:OLEObject Type="Embed" ProgID="Equation.DSMT4" ShapeID="_x0000_i1092" DrawAspect="Content" ObjectID="_1676239469" r:id="rId19"/>
+                                  <o:OLEObject Type="Embed" ProgID="Equation.DSMT4" ShapeID="_x0000_i1030" DrawAspect="Content" ObjectID="_1676322129" r:id="rId16"/>
                                 </w:object>
                               </w:r>
                               <w:r>
@@ -1230,10 +1165,10 @@
                                   <w:position w:val="-12"/>
                                 </w:rPr>
                                 <w:object w:dxaOrig="260" w:dyaOrig="360" w14:anchorId="49E55C3E">
-                                  <v:shape id="_x0000_i1093" type="#_x0000_t75" style="width:13.2pt;height:18pt" o:ole="">
-                                    <v:imagedata r:id="rId20" o:title=""/>
+                                  <v:shape id="_x0000_i1032" type="#_x0000_t75" style="width:13.5pt;height:18pt" o:ole="">
+                                    <v:imagedata r:id="rId17" o:title=""/>
                                   </v:shape>
-                                  <o:OLEObject Type="Embed" ProgID="Equation.DSMT4" ShapeID="_x0000_i1093" DrawAspect="Content" ObjectID="_1676239470" r:id="rId21"/>
+                                  <o:OLEObject Type="Embed" ProgID="Equation.DSMT4" ShapeID="_x0000_i1032" DrawAspect="Content" ObjectID="_1676322130" r:id="rId18"/>
                                 </w:object>
                               </w:r>
                               <w:r>
@@ -1273,10 +1208,10 @@
                                   <w:position w:val="-12"/>
                                 </w:rPr>
                                 <w:object w:dxaOrig="880" w:dyaOrig="360" w14:anchorId="7579AFFB">
-                                  <v:shape id="_x0000_i1094" type="#_x0000_t75" style="width:43.8pt;height:18pt" o:ole="">
-                                    <v:imagedata r:id="rId22" o:title=""/>
+                                  <v:shape id="_x0000_i1034" type="#_x0000_t75" style="width:43.5pt;height:18pt" o:ole="">
+                                    <v:imagedata r:id="rId19" o:title=""/>
                                   </v:shape>
-                                  <o:OLEObject Type="Embed" ProgID="Equation.DSMT4" ShapeID="_x0000_i1094" DrawAspect="Content" ObjectID="_1676239471" r:id="rId23"/>
+                                  <o:OLEObject Type="Embed" ProgID="Equation.DSMT4" ShapeID="_x0000_i1034" DrawAspect="Content" ObjectID="_1676322131" r:id="rId20"/>
                                 </w:object>
                               </w:r>
                               <w:r>
@@ -1315,11 +1250,11 @@
                                 <w:rPr>
                                   <w:position w:val="-12"/>
                                 </w:rPr>
-                                <w:object w:dxaOrig="880" w:dyaOrig="360" w14:anchorId="26B61B66">
-                                  <v:shape id="_x0000_i1100" type="#_x0000_t75" style="width:43.8pt;height:18pt">
-                                    <v:imagedata r:id="rId24" o:title=""/>
+                                <w:object w:dxaOrig="876" w:dyaOrig="360" w14:anchorId="26B61B66">
+                                  <v:shape id="_x0000_i1036" type="#_x0000_t75" style="width:43.5pt;height:18pt" o:ole="">
+                                    <v:imagedata r:id="rId21" o:title=""/>
                                   </v:shape>
-                                  <o:OLEObject Type="Embed" ProgID="Equation.DSMT4" ShapeID="_x0000_i1100" DrawAspect="Content" ObjectID="_1676239472" r:id="rId25"/>
+                                  <o:OLEObject Type="Embed" ProgID="Equation.DSMT4" ShapeID="_x0000_i1036" DrawAspect="Content" ObjectID="_1676322132" r:id="rId22"/>
                                 </w:object>
                               </w:r>
                               <w:r>
@@ -1358,11 +1293,11 @@
                                 <w:rPr>
                                   <w:position w:val="-12"/>
                                 </w:rPr>
-                                <w:object w:dxaOrig="460" w:dyaOrig="360" w14:anchorId="54EE7393">
-                                  <v:shape id="_x0000_i1119" type="#_x0000_t75" style="width:22.8pt;height:18pt">
-                                    <v:imagedata r:id="rId26" o:title=""/>
+                                <w:object w:dxaOrig="456" w:dyaOrig="360" w14:anchorId="54EE7393">
+                                  <v:shape id="_x0000_i1038" type="#_x0000_t75" style="width:22.5pt;height:18pt">
+                                    <v:imagedata r:id="rId23" o:title=""/>
                                   </v:shape>
-                                  <o:OLEObject Type="Embed" ProgID="Equation.DSMT4" ShapeID="_x0000_i1119" DrawAspect="Content" ObjectID="_1676239473" r:id="rId27"/>
+                                  <o:OLEObject Type="Embed" ProgID="Equation.DSMT4" ShapeID="_x0000_i1038" DrawAspect="Content" ObjectID="_1676322133" r:id="rId24"/>
                                 </w:object>
                               </w:r>
                               <w:r>
@@ -1401,11 +1336,11 @@
                                 <w:rPr>
                                   <w:position w:val="-12"/>
                                 </w:rPr>
-                                <w:object w:dxaOrig="460" w:dyaOrig="360" w14:anchorId="79FC6410">
-                                  <v:shape id="_x0000_i1123" type="#_x0000_t75" style="width:22.8pt;height:18pt">
-                                    <v:imagedata r:id="rId28" o:title=""/>
+                                <w:object w:dxaOrig="456" w:dyaOrig="360" w14:anchorId="79FC6410">
+                                  <v:shape id="_x0000_i1040" type="#_x0000_t75" style="width:22.5pt;height:18pt">
+                                    <v:imagedata r:id="rId25" o:title=""/>
                                   </v:shape>
-                                  <o:OLEObject Type="Embed" ProgID="Equation.DSMT4" ShapeID="_x0000_i1123" DrawAspect="Content" ObjectID="_1676239474" r:id="rId29"/>
+                                  <o:OLEObject Type="Embed" ProgID="Equation.DSMT4" ShapeID="_x0000_i1040" DrawAspect="Content" ObjectID="_1676322134" r:id="rId26"/>
                                 </w:object>
                               </w:r>
                               <w:r>
@@ -1421,6 +1356,50 @@
                           <a:noAutofit/>
                         </wps:bodyPr>
                       </wps:wsp>
+                      <pic:pic xmlns:pic="http://schemas.openxmlformats.org/drawingml/2006/picture">
+                        <pic:nvPicPr>
+                          <pic:cNvPr id="6" name="Picture 6"/>
+                          <pic:cNvPicPr>
+                            <a:picLocks noChangeAspect="1"/>
+                          </pic:cNvPicPr>
+                        </pic:nvPicPr>
+                        <pic:blipFill>
+                          <a:blip r:embed="rId27"/>
+                          <a:stretch>
+                            <a:fillRect/>
+                          </a:stretch>
+                        </pic:blipFill>
+                        <pic:spPr>
+                          <a:xfrm>
+                            <a:off x="4141520" y="1572552"/>
+                            <a:ext cx="400000" cy="380952"/>
+                          </a:xfrm>
+                          <a:prstGeom prst="rect">
+                            <a:avLst/>
+                          </a:prstGeom>
+                        </pic:spPr>
+                      </pic:pic>
+                      <pic:pic xmlns:pic="http://schemas.openxmlformats.org/drawingml/2006/picture">
+                        <pic:nvPicPr>
+                          <pic:cNvPr id="23" name="Picture 23"/>
+                          <pic:cNvPicPr/>
+                        </pic:nvPicPr>
+                        <pic:blipFill>
+                          <a:blip r:embed="rId27"/>
+                          <a:stretch>
+                            <a:fillRect/>
+                          </a:stretch>
+                        </pic:blipFill>
+                        <pic:spPr>
+                          <a:xfrm>
+                            <a:off x="5059680" y="1589700"/>
+                            <a:ext cx="399415" cy="380365"/>
+                          </a:xfrm>
+                          <a:prstGeom prst="rect">
+                            <a:avLst/>
+                          </a:prstGeom>
+                        </pic:spPr>
+                      </pic:pic>
                     </wpc:wpc>
                   </a:graphicData>
                 </a:graphic>
@@ -1429,43 +1408,19 @@
           </mc:Choice>
           <mc:Fallback>
             <w:pict>
-              <v:group w14:anchorId="227512A0" id="Canvas 5" o:spid="_x0000_s1026" editas="canvas" style="width:451.3pt;height:254.6pt;mso-position-horizontal-relative:char;mso-position-vertical-relative:line" coordsize="57315,32327" o:gfxdata="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">
-                <v:shape id="_x0000_s1027" type="#_x0000_t75" style="position:absolute;width:57315;height:32327;visibility:visible;mso-wrap-style:square" filled="t">
+              <v:group w14:anchorId="227512A0" id="Canvas 5" o:spid="_x0000_s1026" editas="canvas" style="width:451.3pt;height:267.75pt;mso-position-horizontal-relative:char;mso-position-vertical-relative:line" coordsize="57315,34004" o:gfxdata="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">
+                <v:shape id="_x0000_s1027" type="#_x0000_t75" style="position:absolute;width:57315;height:34004;visibility:visible;mso-wrap-style:square" filled="t">
                   <v:fill o:detectmouseclick="t"/>
                   <v:path o:connecttype="none"/>
                 </v:shape>
                 <v:shape id="Picture 17" o:spid="_x0000_s1028" type="#_x0000_t75" style="position:absolute;width:57315;height:30364;visibility:visible;mso-wrap-style:square" o:gfxdata="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">
-                  <v:imagedata r:id="rId30" o:title=""/>
+                  <v:imagedata r:id="rId28" o:title=""/>
                 </v:shape>
                 <v:shapetype id="_x0000_t202" coordsize="21600,21600" o:spt="202" path="m,l,21600r21600,l21600,xe">
                   <v:stroke joinstyle="miter"/>
                   <v:path gradientshapeok="t" o:connecttype="rect"/>
                 </v:shapetype>
-                <v:shape id="Text Box 9" o:spid="_x0000_s1029" type="#_x0000_t202" style="position:absolute;left:40690;top:15392;width:9678;height:6706;visibility:visible;mso-wrap-style:square;v-text-anchor:top" o:gfxdata="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" filled="f" stroked="f" strokeweight=".5pt">
-                  <v:textbox>
-                    <w:txbxContent>
-                      <w:bookmarkStart w:id="1" w:name="MTBlankEqn"/>
-                      <w:p>
-                        <w:r>
-                          <w:rPr>
-                            <w:position w:val="-24"/>
-                          </w:rPr>
-                          <w:object w:dxaOrig="660" w:dyaOrig="620" w14:anchorId="5E9656FD">
-                            <v:shape id="_x0000_i1105" type="#_x0000_t75" style="width:33pt;height:31.2pt" o:ole="">
-                              <v:imagedata r:id="rId15" o:title=""/>
-                            </v:shape>
-                            <o:OLEObject Type="Embed" ProgID="Equation.DSMT4" ShapeID="_x0000_i1105" DrawAspect="Content" ObjectID="_1676239468" r:id="rId31"/>
-                          </w:object>
-                        </w:r>
-                        <w:bookmarkEnd w:id="1"/>
-                      </w:p>
-                    </w:txbxContent>
-                  </v:textbox>
-                </v:shape>
-                <v:shape id="Picture 10" o:spid="_x0000_s1030" type="#_x0000_t75" style="position:absolute;left:51101;top:15820;width:4286;height:4096;visibility:visible;mso-wrap-style:square" o:gfxdata="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">
-                  <v:imagedata r:id="rId32" o:title=""/>
-                </v:shape>
-                <v:shape id="Text Box 13" o:spid="_x0000_s1031" type="#_x0000_t202" style="position:absolute;left:44196;top:381;width:6400;height:4191;visibility:visible;mso-wrap-style:square;v-text-anchor:top" o:gfxdata="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" filled="f" stroked="f" strokeweight=".5pt">
+                <v:shape id="Text Box 13" o:spid="_x0000_s1029" type="#_x0000_t202" style="position:absolute;left:44196;top:381;width:6400;height:4191;visibility:visible;mso-wrap-style:square;v-text-anchor:top" o:gfxdata="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" filled="f" stroked="f" strokeweight=".5pt">
                   <v:textbox>
                     <w:txbxContent>
                       <w:p>
@@ -1474,10 +1429,10 @@
                             <w:position w:val="-12"/>
                           </w:rPr>
                           <w:object w:dxaOrig="320" w:dyaOrig="360" w14:anchorId="00050251">
-                            <v:shape id="_x0000_i1092" type="#_x0000_t75" style="width:16.2pt;height:18pt" o:ole="">
-                              <v:imagedata r:id="rId18" o:title=""/>
+                            <v:shape id="_x0000_i1030" type="#_x0000_t75" style="width:16.5pt;height:18pt" o:ole="">
+                              <v:imagedata r:id="rId15" o:title=""/>
                             </v:shape>
-                            <o:OLEObject Type="Embed" ProgID="Equation.DSMT4" ShapeID="_x0000_i1092" DrawAspect="Content" ObjectID="_1676239469" r:id="rId33"/>
+                            <o:OLEObject Type="Embed" ProgID="Equation.DSMT4" ShapeID="_x0000_i1030" DrawAspect="Content" ObjectID="_1676322129" r:id="rId29"/>
                           </w:object>
                         </w:r>
                         <w:r>
@@ -1487,7 +1442,7 @@
                     </w:txbxContent>
                   </v:textbox>
                 </v:shape>
-                <v:shape id="Text Box 14" o:spid="_x0000_s1032" type="#_x0000_t202" style="position:absolute;left:45948;top:28558;width:3963;height:3065;visibility:visible;mso-wrap-style:square;v-text-anchor:top" o:gfxdata="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" filled="f" stroked="f" strokeweight=".5pt">
+                <v:shape id="Text Box 14" o:spid="_x0000_s1030" type="#_x0000_t202" style="position:absolute;left:45948;top:28558;width:3963;height:3065;visibility:visible;mso-wrap-style:square;v-text-anchor:top" o:gfxdata="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" filled="f" stroked="f" strokeweight=".5pt">
                   <v:textbox>
                     <w:txbxContent>
                       <w:p>
@@ -1496,10 +1451,10 @@
                             <w:position w:val="-12"/>
                           </w:rPr>
                           <w:object w:dxaOrig="260" w:dyaOrig="360" w14:anchorId="49E55C3E">
-                            <v:shape id="_x0000_i1093" type="#_x0000_t75" style="width:13.2pt;height:18pt" o:ole="">
-                              <v:imagedata r:id="rId20" o:title=""/>
+                            <v:shape id="_x0000_i1032" type="#_x0000_t75" style="width:13.5pt;height:18pt" o:ole="">
+                              <v:imagedata r:id="rId17" o:title=""/>
                             </v:shape>
-                            <o:OLEObject Type="Embed" ProgID="Equation.DSMT4" ShapeID="_x0000_i1093" DrawAspect="Content" ObjectID="_1676239470" r:id="rId34"/>
+                            <o:OLEObject Type="Embed" ProgID="Equation.DSMT4" ShapeID="_x0000_i1032" DrawAspect="Content" ObjectID="_1676322130" r:id="rId30"/>
                           </w:object>
                         </w:r>
                         <w:r>
@@ -1509,7 +1464,7 @@
                     </w:txbxContent>
                   </v:textbox>
                 </v:shape>
-                <v:shape id="Text Box 15" o:spid="_x0000_s1033" type="#_x0000_t202" style="position:absolute;left:50368;top:28711;width:6629;height:3261;visibility:visible;mso-wrap-style:square;v-text-anchor:top" o:gfxdata="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" filled="f" stroked="f" strokeweight=".5pt">
+                <v:shape id="Text Box 15" o:spid="_x0000_s1031" type="#_x0000_t202" style="position:absolute;left:50368;top:28711;width:6629;height:3261;visibility:visible;mso-wrap-style:square;v-text-anchor:top" o:gfxdata="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" filled="f" stroked="f" strokeweight=".5pt">
                   <v:textbox>
                     <w:txbxContent>
                       <w:p>
@@ -1518,10 +1473,10 @@
                             <w:position w:val="-12"/>
                           </w:rPr>
                           <w:object w:dxaOrig="880" w:dyaOrig="360" w14:anchorId="7579AFFB">
-                            <v:shape id="_x0000_i1094" type="#_x0000_t75" style="width:43.8pt;height:18pt" o:ole="">
-                              <v:imagedata r:id="rId22" o:title=""/>
+                            <v:shape id="_x0000_i1034" type="#_x0000_t75" style="width:43.5pt;height:18pt" o:ole="">
+                              <v:imagedata r:id="rId19" o:title=""/>
                             </v:shape>
-                            <o:OLEObject Type="Embed" ProgID="Equation.DSMT4" ShapeID="_x0000_i1094" DrawAspect="Content" ObjectID="_1676239471" r:id="rId35"/>
+                            <o:OLEObject Type="Embed" ProgID="Equation.DSMT4" ShapeID="_x0000_i1034" DrawAspect="Content" ObjectID="_1676322131" r:id="rId31"/>
                           </w:object>
                         </w:r>
                         <w:r>
@@ -1531,7 +1486,7 @@
                     </w:txbxContent>
                   </v:textbox>
                 </v:shape>
-                <v:shape id="Text Box 16" o:spid="_x0000_s1034" type="#_x0000_t202" style="position:absolute;left:39090;top:28556;width:6706;height:3219;visibility:visible;mso-wrap-style:square;v-text-anchor:top" o:gfxdata="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" filled="f" stroked="f" strokeweight=".5pt">
+                <v:shape id="Text Box 16" o:spid="_x0000_s1032" type="#_x0000_t202" style="position:absolute;left:39090;top:28556;width:6706;height:3219;visibility:visible;mso-wrap-style:square;v-text-anchor:top" o:gfxdata="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" filled="f" stroked="f" strokeweight=".5pt">
                   <v:textbox>
                     <w:txbxContent>
                       <w:p>
@@ -1539,11 +1494,11 @@
                           <w:rPr>
                             <w:position w:val="-12"/>
                           </w:rPr>
-                          <w:object w:dxaOrig="880" w:dyaOrig="360" w14:anchorId="26B61B66">
-                            <v:shape id="_x0000_i1100" type="#_x0000_t75" style="width:43.8pt;height:18pt">
-                              <v:imagedata r:id="rId24" o:title=""/>
+                          <w:object w:dxaOrig="876" w:dyaOrig="360" w14:anchorId="26B61B66">
+                            <v:shape id="_x0000_i1036" type="#_x0000_t75" style="width:43.5pt;height:18pt" o:ole="">
+                              <v:imagedata r:id="rId21" o:title=""/>
                             </v:shape>
-                            <o:OLEObject Type="Embed" ProgID="Equation.DSMT4" ShapeID="_x0000_i1100" DrawAspect="Content" ObjectID="_1676239472" r:id="rId36"/>
+                            <o:OLEObject Type="Embed" ProgID="Equation.DSMT4" ShapeID="_x0000_i1036" DrawAspect="Content" ObjectID="_1676322132" r:id="rId32"/>
                           </w:object>
                         </w:r>
                         <w:r>
@@ -1553,7 +1508,7 @@
                     </w:txbxContent>
                   </v:textbox>
                 </v:shape>
-                <v:shape id="Text Box 20" o:spid="_x0000_s1035" type="#_x0000_t202" style="position:absolute;left:4800;top:28710;width:6401;height:3064;visibility:visible;mso-wrap-style:square;v-text-anchor:top" o:gfxdata="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" filled="f" stroked="f" strokeweight=".5pt">
+                <v:shape id="Text Box 20" o:spid="_x0000_s1033" type="#_x0000_t202" style="position:absolute;left:4800;top:28710;width:6401;height:3064;visibility:visible;mso-wrap-style:square;v-text-anchor:top" o:gfxdata="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" filled="f" stroked="f" strokeweight=".5pt">
                   <v:textbox>
                     <w:txbxContent>
                       <w:p>
@@ -1561,11 +1516,11 @@
                           <w:rPr>
                             <w:position w:val="-12"/>
                           </w:rPr>
-                          <w:object w:dxaOrig="460" w:dyaOrig="360" w14:anchorId="54EE7393">
-                            <v:shape id="_x0000_i1119" type="#_x0000_t75" style="width:22.8pt;height:18pt">
-                              <v:imagedata r:id="rId26" o:title=""/>
+                          <w:object w:dxaOrig="456" w:dyaOrig="360" w14:anchorId="54EE7393">
+                            <v:shape id="_x0000_i1038" type="#_x0000_t75" style="width:22.5pt;height:18pt">
+                              <v:imagedata r:id="rId23" o:title=""/>
                             </v:shape>
-                            <o:OLEObject Type="Embed" ProgID="Equation.DSMT4" ShapeID="_x0000_i1119" DrawAspect="Content" ObjectID="_1676239473" r:id="rId37"/>
+                            <o:OLEObject Type="Embed" ProgID="Equation.DSMT4" ShapeID="_x0000_i1038" DrawAspect="Content" ObjectID="_1676322133" r:id="rId33"/>
                           </w:object>
                         </w:r>
                         <w:r>
@@ -1575,7 +1530,7 @@
                     </w:txbxContent>
                   </v:textbox>
                 </v:shape>
-                <v:shape id="Text Box 21" o:spid="_x0000_s1036" type="#_x0000_t202" style="position:absolute;left:2438;top:12875;width:4801;height:3279;visibility:visible;mso-wrap-style:square;v-text-anchor:top" o:gfxdata="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" filled="f" stroked="f" strokeweight=".5pt">
+                <v:shape id="Text Box 21" o:spid="_x0000_s1034" type="#_x0000_t202" style="position:absolute;left:2438;top:12875;width:4801;height:3279;visibility:visible;mso-wrap-style:square;v-text-anchor:top" o:gfxdata="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" filled="f" stroked="f" strokeweight=".5pt">
                   <v:textbox>
                     <w:txbxContent>
                       <w:p>
@@ -1583,11 +1538,11 @@
                           <w:rPr>
                             <w:position w:val="-12"/>
                           </w:rPr>
-                          <w:object w:dxaOrig="460" w:dyaOrig="360" w14:anchorId="79FC6410">
-                            <v:shape id="_x0000_i1123" type="#_x0000_t75" style="width:22.8pt;height:18pt">
-                              <v:imagedata r:id="rId28" o:title=""/>
+                          <w:object w:dxaOrig="456" w:dyaOrig="360" w14:anchorId="79FC6410">
+                            <v:shape id="_x0000_i1040" type="#_x0000_t75" style="width:22.5pt;height:18pt">
+                              <v:imagedata r:id="rId25" o:title=""/>
                             </v:shape>
-                            <o:OLEObject Type="Embed" ProgID="Equation.DSMT4" ShapeID="_x0000_i1123" DrawAspect="Content" ObjectID="_1676239474" r:id="rId38"/>
+                            <o:OLEObject Type="Embed" ProgID="Equation.DSMT4" ShapeID="_x0000_i1040" DrawAspect="Content" ObjectID="_1676322134" r:id="rId34"/>
                           </w:object>
                         </w:r>
                         <w:r>
@@ -1597,6 +1552,12 @@
                     </w:txbxContent>
                   </v:textbox>
                 </v:shape>
+                <v:shape id="Picture 6" o:spid="_x0000_s1035" type="#_x0000_t75" style="position:absolute;left:41415;top:15725;width:4000;height:3810;visibility:visible;mso-wrap-style:square" o:gfxdata="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">
+                  <v:imagedata r:id="rId35" o:title=""/>
+                </v:shape>
+                <v:shape id="Picture 23" o:spid="_x0000_s1036" type="#_x0000_t75" style="position:absolute;left:50596;top:15897;width:3994;height:3803;visibility:visible;mso-wrap-style:square" o:gfxdata="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">
+                  <v:imagedata r:id="rId35" o:title=""/>
+                </v:shape>
                 <w10:anchorlock/>
               </v:group>
             </w:pict>
@@ -1621,23 +1582,7 @@
           <w:sz w:val="24"/>
           <w:szCs w:val="24"/>
         </w:rPr>
-        <w:t xml:space="preserve">Fig. </w:t>
-      </w:r>
-      <w:r>
-        <w:rPr>
-          <w:rFonts w:ascii="Times New Roman" w:hAnsi="Times New Roman" w:cs="Times New Roman"/>
-          <w:sz w:val="24"/>
-          <w:szCs w:val="24"/>
-        </w:rPr>
-        <w:t>2</w:t>
-      </w:r>
-      <w:r>
-        <w:rPr>
-          <w:rFonts w:ascii="Times New Roman" w:hAnsi="Times New Roman" w:cs="Times New Roman"/>
-          <w:sz w:val="24"/>
-          <w:szCs w:val="24"/>
-        </w:rPr>
-        <w:t>. Modulating signal (top), Carrier signal (middle), AM modulated signal (bottom)</w:t>
+        <w:t>Fig. 2. Modulating signal (top), Carrier signal (middle), AM modulated signal (bottom)</w:t>
       </w:r>
     </w:p>
     <w:p>
@@ -1749,10 +1694,10 @@
           <w:position w:val="-14"/>
         </w:rPr>
         <w:object w:dxaOrig="3120" w:dyaOrig="400" w14:anchorId="247A4339">
-          <v:shape id="_x0000_i1133" type="#_x0000_t75" style="width:156pt;height:19.8pt" o:ole="">
-            <v:imagedata r:id="rId39" o:title=""/>
+          <v:shape id="_x0000_i1041" type="#_x0000_t75" style="width:156pt;height:19.5pt" o:ole="">
+            <v:imagedata r:id="rId36" o:title=""/>
           </v:shape>
-          <o:OLEObject Type="Embed" ProgID="Equation.DSMT4" ShapeID="_x0000_i1133" DrawAspect="Content" ObjectID="_1676239466" r:id="rId40"/>
+          <o:OLEObject Type="Embed" ProgID="Equation.DSMT4" ShapeID="_x0000_i1041" DrawAspect="Content" ObjectID="_1676322127" r:id="rId37"/>
         </w:object>
       </w:r>
     </w:p>
@@ -1804,7 +1749,7 @@
                           </pic:cNvPicPr>
                         </pic:nvPicPr>
                         <pic:blipFill>
-                          <a:blip r:embed="rId41" cstate="print">
+                          <a:blip r:embed="rId38" cstate="print">
                             <a:extLst>
                               <a:ext uri="{28A0092B-C50C-407E-A947-70E740481C1C}">
                                 <a14:useLocalDpi xmlns:a14="http://schemas.microsoft.com/office/drawing/2010/main" val="0"/>
@@ -1890,10 +1835,10 @@
           <w:szCs w:val="24"/>
         </w:rPr>
         <w:object w:dxaOrig="3680" w:dyaOrig="800" w14:anchorId="23D83C04">
-          <v:shape id="_x0000_i1139" type="#_x0000_t75" style="width:184.2pt;height:40.2pt" o:ole="">
+          <v:shape id="_x0000_i1042" type="#_x0000_t75" style="width:184.5pt;height:40.5pt" o:ole="">
             <v:imagedata r:id="rId43" o:title=""/>
           </v:shape>
-          <o:OLEObject Type="Embed" ProgID="Equation.DSMT4" ShapeID="_x0000_i1139" DrawAspect="Content" ObjectID="_1676239467" r:id="rId44"/>
+          <o:OLEObject Type="Embed" ProgID="Equation.DSMT4" ShapeID="_x0000_i1042" DrawAspect="Content" ObjectID="_1676322128" r:id="rId44"/>
         </w:object>
       </w:r>
       <w:r>

</xml_diff>